<commit_message>
Updated Reset Password UCS
</commit_message>
<xml_diff>
--- a/Documentation/UseCaseScenarios/5 - SSU - Resetovanje lozinke.docx
+++ b/Documentation/UseCaseScenarios/5 - SSU - Resetovanje lozinke.docx
@@ -2756,7 +2756,19 @@
         <w:rPr>
           <w:lang w:val="sr-Cyrl-RS"/>
         </w:rPr>
-        <w:t>Уколико корисник заборави лозинку коју је користио приликом регистровања налога, има могућност подношења захтева за ресетовање лозинке. Корисник тада уноси имејл адресу коју је користио приликом регистрације. Систем аутоматски генерише линк за ресетовање шифре који шаље на унету имејл адресу. Одласком на овај линк, корисник наилази на форму у којој може унети нову шифру. Након попуњавања форме, систем ажурира лозинку унутар базе података и враћа корисника на главну страницу сајта.</w:t>
+        <w:t xml:space="preserve">Уколико корисник заборави лозинку коју је користио приликом регистровања налога, има могућност подношења захтева за ресетовање лозинке. Корисник тада уноси имејл адресу коју је користио приликом регистрације. Систем </w:t>
+      </w:r>
+      <w:r>
+        <w:rPr>
+          <w:lang w:val="sr-Cyrl-RS"/>
+        </w:rPr>
+        <w:t>проверава унету имејл адресу и, уколико је валидна, преусмерава корисника на страницу за ресетовање лозинке.</w:t>
+      </w:r>
+      <w:r>
+        <w:rPr>
+          <w:lang w:val="sr-Cyrl-RS"/>
+        </w:rPr>
+        <w:t xml:space="preserve"> Одласком на овај линк, корисник наилази на форму у којој може унети нову шифру. Након попуњавања форме, систем ажурира лозинку унутар базе података и враћа корисника на главну страницу сајта.</w:t>
       </w:r>
     </w:p>
     <w:p>
@@ -2906,8 +2918,6 @@
         </w:rPr>
         <w:t>ку</w:t>
       </w:r>
-      <w:bookmarkStart w:id="19" w:name="_GoBack"/>
-      <w:bookmarkEnd w:id="19"/>
     </w:p>
     <w:p>
       <w:pPr>
@@ -2924,14 +2934,16 @@
         <w:rPr>
           <w:lang w:val="sr-Cyrl-RS"/>
         </w:rPr>
-        <w:t xml:space="preserve">Систем кориснику на имејл адресу шаље посебан линк за </w:t>
-      </w:r>
-      <w:r>
-        <w:rPr>
-          <w:lang w:val="sr-Cyrl-RS"/>
-        </w:rPr>
-        <w:t>ресетовање лозинке</w:t>
-      </w:r>
+        <w:t xml:space="preserve">Систем </w:t>
+      </w:r>
+      <w:r>
+        <w:rPr>
+          <w:lang w:val="sr-Cyrl-RS"/>
+        </w:rPr>
+        <w:t>валидира унету имејл адресу и преусмерава корисника на страницу за ресетовање лозинке</w:t>
+      </w:r>
+      <w:bookmarkStart w:id="19" w:name="_GoBack"/>
+      <w:bookmarkEnd w:id="19"/>
     </w:p>
     <w:p>
       <w:pPr>
@@ -5189,7 +5201,7 @@
 </file>
 
 <file path=customXml/itemProps1.xml><?xml version="1.0" encoding="utf-8"?>
-<ds:datastoreItem xmlns:ds="http://schemas.openxmlformats.org/officeDocument/2006/customXml" ds:itemID="{B6698162-01BA-439A-93CD-3078812C246A}">
+<ds:datastoreItem xmlns:ds="http://schemas.openxmlformats.org/officeDocument/2006/customXml" ds:itemID="{4330BA85-F3CA-4A7F-8E13-70175C232969}">
   <ds:schemaRefs>
     <ds:schemaRef ds:uri="http://schemas.openxmlformats.org/officeDocument/2006/bibliography"/>
   </ds:schemaRefs>

</xml_diff>